<commit_message>
docs: add housing insights and risk dashboard essay
</commit_message>
<xml_diff>
--- a/docs/essay/Housing_Insights_Risk_Dashboard_Essay.docx
+++ b/docs/essay/Housing_Insights_Risk_Dashboard_Essay.docx
@@ -1321,7 +1321,7 @@
         </w:rPr>
         <w:t xml:space="preserve"> 11.1 Main References (all sources directly cited in the essay: scientific papers, policy reports, datasets, ML literature [1]–[69])</w:t>
         <w:br w:type="textWrapping"/>
-        <w:t xml:space="preserve"> 1.2 Additional References (datasets, geospatial/climate data, and ML tool documentation [70]–[78])</w:t>
+        <w:t xml:space="preserve"> 11.2 Additional References (datasets, geospatial/climate data, and ML tool documentation [70]–[78])</w:t>
       </w:r>
       <w:r>
         <w:rPr>
@@ -5868,17 +5868,27 @@
     </w:p>
     <w:p>
       <w:pPr>
-        <w:pStyle w:val="Heading2"/>
-        <w:spacing w:after="240" w:before="240" w:lineRule="auto"/>
-        <w:rPr/>
-      </w:pPr>
-      <w:bookmarkStart w:colFirst="0" w:colLast="0" w:name="_wgom7so48em2" w:id="64"/>
+        <w:pStyle w:val="Heading1"/>
+        <w:keepNext w:val="0"/>
+        <w:keepLines w:val="0"/>
+        <w:spacing w:before="480" w:lineRule="auto"/>
+        <w:rPr/>
+      </w:pPr>
+      <w:bookmarkStart w:colFirst="0" w:colLast="0" w:name="_tk16v9mlec31" w:id="64"/>
       <w:bookmarkEnd w:id="64"/>
       <w:r>
         <w:rPr>
-          <w:rtl w:val="0"/>
-        </w:rPr>
-        <w:t xml:space="preserve">References</w:t>
+          <w:b w:val="1"/>
+          <w:sz w:val="46"/>
+          <w:szCs w:val="46"/>
+          <w:rtl w:val="0"/>
+        </w:rPr>
+        <w:t xml:space="preserve">11. References</w:t>
+      </w:r>
+      <w:r>
+        <w:rPr>
+          <w:rtl w:val="0"/>
+        </w:rPr>
       </w:r>
     </w:p>
     <w:p>
@@ -10459,12 +10469,12 @@
           <wp:inline distB="114300" distT="114300" distL="114300" distR="114300">
             <wp:extent cx="3509963" cy="388121"/>
             <wp:effectExtent b="0" l="0" r="0" t="0"/>
-            <wp:docPr id="5" name="image4.png"/>
+            <wp:docPr id="5" name="image2.png"/>
             <a:graphic>
               <a:graphicData uri="http://schemas.openxmlformats.org/drawingml/2006/picture">
                 <pic:pic>
                   <pic:nvPicPr>
-                    <pic:cNvPr id="0" name="image4.png"/>
+                    <pic:cNvPr id="0" name="image2.png"/>
                     <pic:cNvPicPr preferRelativeResize="0"/>
                   </pic:nvPicPr>
                   <pic:blipFill>
@@ -10599,12 +10609,12 @@
           <wp:inline distB="114300" distT="114300" distL="114300" distR="114300">
             <wp:extent cx="2692780" cy="445974"/>
             <wp:effectExtent b="0" l="0" r="0" t="0"/>
-            <wp:docPr id="3" name="image2.png"/>
+            <wp:docPr id="3" name="image4.png"/>
             <a:graphic>
               <a:graphicData uri="http://schemas.openxmlformats.org/drawingml/2006/picture">
                 <pic:pic>
                   <pic:nvPicPr>
-                    <pic:cNvPr id="0" name="image2.png"/>
+                    <pic:cNvPr id="0" name="image4.png"/>
                     <pic:cNvPicPr preferRelativeResize="0"/>
                   </pic:nvPicPr>
                   <pic:blipFill>
@@ -10766,12 +10776,12 @@
           <wp:inline distB="114300" distT="114300" distL="114300" distR="114300">
             <wp:extent cx="2301849" cy="340466"/>
             <wp:effectExtent b="0" l="0" r="0" t="0"/>
-            <wp:docPr id="2" name="image1.png"/>
+            <wp:docPr id="2" name="image3.png"/>
             <a:graphic>
               <a:graphicData uri="http://schemas.openxmlformats.org/drawingml/2006/picture">
                 <pic:pic>
                   <pic:nvPicPr>
-                    <pic:cNvPr id="0" name="image1.png"/>
+                    <pic:cNvPr id="0" name="image3.png"/>
                     <pic:cNvPicPr preferRelativeResize="0"/>
                   </pic:nvPicPr>
                   <pic:blipFill>
@@ -10839,12 +10849,12 @@
           <wp:inline distB="114300" distT="114300" distL="114300" distR="114300">
             <wp:extent cx="1795463" cy="250253"/>
             <wp:effectExtent b="0" l="0" r="0" t="0"/>
-            <wp:docPr id="1" name="image3.png"/>
+            <wp:docPr id="1" name="image1.png"/>
             <a:graphic>
               <a:graphicData uri="http://schemas.openxmlformats.org/drawingml/2006/picture">
                 <pic:pic>
                   <pic:nvPicPr>
-                    <pic:cNvPr id="0" name="image3.png"/>
+                    <pic:cNvPr id="0" name="image1.png"/>
                     <pic:cNvPicPr preferRelativeResize="0"/>
                   </pic:nvPicPr>
                   <pic:blipFill>

</xml_diff>